<commit_message>
Move analyzing functions from server core to handler
</commit_message>
<xml_diff>
--- a/report/Report_Team3_TicTacToe_Week3.docx
+++ b/report/Report_Team3_TicTacToe_Week3.docx
@@ -794,7 +794,11 @@
     <w:sdt>
       <w:sdtPr>
         <w:rPr>
-          <w:rFonts w:cstheme="majorHAnsi"/>
+          <w:rFonts w:asciiTheme="minorHAnsi" w:eastAsiaTheme="minorEastAsia" w:hAnsiTheme="minorHAnsi" w:cstheme="majorHAnsi"/>
+          <w:color w:val="auto"/>
+          <w:sz w:val="22"/>
+          <w:szCs w:val="22"/>
+          <w:lang w:val="vi-VN" w:eastAsia="ja-JP"/>
         </w:rPr>
         <w:id w:val="1819989074"/>
         <w:docPartObj>
@@ -804,14 +808,9 @@
       </w:sdtPr>
       <w:sdtEndPr>
         <w:rPr>
-          <w:rFonts w:eastAsiaTheme="minorEastAsia"/>
           <w:b/>
           <w:bCs/>
           <w:noProof/>
-          <w:color w:val="auto"/>
-          <w:sz w:val="22"/>
-          <w:szCs w:val="22"/>
-          <w:lang w:val="vi-VN" w:eastAsia="ja-JP"/>
         </w:rPr>
       </w:sdtEndPr>
       <w:sdtContent>
@@ -1289,7 +1288,7 @@
                 <w:sz w:val="28"/>
                 <w:szCs w:val="28"/>
               </w:rPr>
-              <w:t>5</w:t>
+              <w:t>7</w:t>
             </w:r>
             <w:r>
               <w:rPr>
@@ -1387,7 +1386,7 @@
                 <w:sz w:val="28"/>
                 <w:szCs w:val="28"/>
               </w:rPr>
-              <w:t>7</w:t>
+              <w:t>10</w:t>
             </w:r>
             <w:r>
               <w:rPr>
@@ -1485,7 +1484,7 @@
                 <w:sz w:val="28"/>
                 <w:szCs w:val="28"/>
               </w:rPr>
-              <w:t>9</w:t>
+              <w:t>12</w:t>
             </w:r>
             <w:r>
               <w:rPr>
@@ -1583,7 +1582,7 @@
                 <w:sz w:val="28"/>
                 <w:szCs w:val="28"/>
               </w:rPr>
-              <w:t>10</w:t>
+              <w:t>14</w:t>
             </w:r>
             <w:r>
               <w:rPr>
@@ -1674,136 +1673,88 @@
           <w:tab w:val="right" w:leader="dot" w:pos="9350"/>
         </w:tabs>
         <w:rPr>
-          <w:rFonts w:asciiTheme="majorHAnsi" w:hAnsiTheme="majorHAnsi" w:cstheme="majorHAnsi"/>
           <w:noProof/>
-          <w:sz w:val="24"/>
-          <w:szCs w:val="24"/>
         </w:rPr>
       </w:pPr>
       <w:r>
         <w:rPr>
-          <w:rFonts w:asciiTheme="majorHAnsi" w:hAnsiTheme="majorHAnsi" w:cstheme="majorHAnsi"/>
-          <w:b/>
-          <w:bCs/>
-          <w:sz w:val="24"/>
-          <w:szCs w:val="24"/>
-          <w:u w:val="single"/>
           <w:lang w:val="en-US"/>
         </w:rPr>
         <w:fldChar w:fldCharType="begin"/>
       </w:r>
       <w:r>
         <w:rPr>
-          <w:rFonts w:asciiTheme="majorHAnsi" w:hAnsiTheme="majorHAnsi" w:cstheme="majorHAnsi"/>
-          <w:b/>
-          <w:bCs/>
-          <w:sz w:val="24"/>
-          <w:szCs w:val="24"/>
-          <w:u w:val="single"/>
           <w:lang w:val="en-US"/>
         </w:rPr>
         <w:instrText xml:space="preserve"> TOC \h \z \c "Figure" </w:instrText>
       </w:r>
       <w:r>
         <w:rPr>
-          <w:rFonts w:asciiTheme="majorHAnsi" w:hAnsiTheme="majorHAnsi" w:cstheme="majorHAnsi"/>
-          <w:b/>
-          <w:bCs/>
-          <w:sz w:val="24"/>
-          <w:szCs w:val="24"/>
-          <w:u w:val="single"/>
           <w:lang w:val="en-US"/>
         </w:rPr>
         <w:fldChar w:fldCharType="separate"/>
       </w:r>
-      <w:hyperlink w:anchor="_Toc73398205" w:history="1">
+      <w:hyperlink w:anchor="_Toc73457769" w:history="1">
         <w:r>
           <w:rPr>
             <w:rStyle w:val="Hyperlink"/>
-            <w:rFonts w:asciiTheme="majorHAnsi" w:hAnsiTheme="majorHAnsi" w:cstheme="majorHAnsi"/>
             <w:noProof/>
-            <w:sz w:val="24"/>
-            <w:szCs w:val="24"/>
           </w:rPr>
           <w:t>Figure 1</w:t>
         </w:r>
         <w:r>
           <w:rPr>
             <w:rStyle w:val="Hyperlink"/>
-            <w:rFonts w:asciiTheme="majorHAnsi" w:hAnsiTheme="majorHAnsi" w:cstheme="majorHAnsi"/>
             <w:noProof/>
-            <w:sz w:val="24"/>
-            <w:szCs w:val="24"/>
             <w:lang w:val="en-US"/>
           </w:rPr>
-          <w:t>: The Game Mode screen when waiting for a new game, with the buttons disabled to prevent improper messages</w:t>
+          <w:t>: State diagram for JOIN_QUEUE actions on the client side</w:t>
         </w:r>
         <w:r>
           <w:rPr>
-            <w:rFonts w:asciiTheme="majorHAnsi" w:hAnsiTheme="majorHAnsi" w:cstheme="majorHAnsi"/>
             <w:noProof/>
             <w:webHidden/>
-            <w:sz w:val="24"/>
-            <w:szCs w:val="24"/>
           </w:rPr>
           <w:tab/>
         </w:r>
         <w:r>
           <w:rPr>
-            <w:rFonts w:asciiTheme="majorHAnsi" w:hAnsiTheme="majorHAnsi" w:cstheme="majorHAnsi"/>
             <w:noProof/>
             <w:webHidden/>
-            <w:sz w:val="24"/>
-            <w:szCs w:val="24"/>
           </w:rPr>
           <w:fldChar w:fldCharType="begin"/>
         </w:r>
         <w:r>
           <w:rPr>
-            <w:rFonts w:asciiTheme="majorHAnsi" w:hAnsiTheme="majorHAnsi" w:cstheme="majorHAnsi"/>
             <w:noProof/>
             <w:webHidden/>
-            <w:sz w:val="24"/>
-            <w:szCs w:val="24"/>
           </w:rPr>
-          <w:instrText xml:space="preserve"> PAGEREF _Toc73398205 \h </w:instrText>
+          <w:instrText xml:space="preserve"> PAGEREF _Toc73457769 \h </w:instrText>
         </w:r>
         <w:r>
           <w:rPr>
-            <w:rFonts w:asciiTheme="majorHAnsi" w:hAnsiTheme="majorHAnsi" w:cstheme="majorHAnsi"/>
             <w:noProof/>
             <w:webHidden/>
-            <w:sz w:val="24"/>
-            <w:szCs w:val="24"/>
           </w:rPr>
         </w:r>
         <w:r>
           <w:rPr>
-            <w:rFonts w:asciiTheme="majorHAnsi" w:hAnsiTheme="majorHAnsi" w:cstheme="majorHAnsi"/>
             <w:noProof/>
             <w:webHidden/>
-            <w:sz w:val="24"/>
-            <w:szCs w:val="24"/>
           </w:rPr>
           <w:fldChar w:fldCharType="separate"/>
         </w:r>
         <w:r>
           <w:rPr>
-            <w:rFonts w:asciiTheme="majorHAnsi" w:hAnsiTheme="majorHAnsi" w:cstheme="majorHAnsi"/>
             <w:noProof/>
             <w:webHidden/>
-            <w:sz w:val="24"/>
-            <w:szCs w:val="24"/>
           </w:rPr>
           <w:t>4</w:t>
         </w:r>
         <w:r>
           <w:rPr>
-            <w:rFonts w:asciiTheme="majorHAnsi" w:hAnsiTheme="majorHAnsi" w:cstheme="majorHAnsi"/>
             <w:noProof/>
             <w:webHidden/>
-            <w:sz w:val="24"/>
-            <w:szCs w:val="24"/>
           </w:rPr>
           <w:fldChar w:fldCharType="end"/>
         </w:r>
@@ -1816,100 +1767,70 @@
           <w:tab w:val="right" w:leader="dot" w:pos="9350"/>
         </w:tabs>
         <w:rPr>
-          <w:rFonts w:asciiTheme="majorHAnsi" w:hAnsiTheme="majorHAnsi" w:cstheme="majorHAnsi"/>
           <w:noProof/>
-          <w:sz w:val="24"/>
-          <w:szCs w:val="24"/>
         </w:rPr>
       </w:pPr>
-      <w:hyperlink w:anchor="_Toc73398206" w:history="1">
+      <w:hyperlink w:anchor="_Toc73457770" w:history="1">
         <w:r>
           <w:rPr>
             <w:rStyle w:val="Hyperlink"/>
-            <w:rFonts w:asciiTheme="majorHAnsi" w:hAnsiTheme="majorHAnsi" w:cstheme="majorHAnsi"/>
             <w:noProof/>
-            <w:sz w:val="24"/>
-            <w:szCs w:val="24"/>
           </w:rPr>
           <w:t>Figure 2</w:t>
         </w:r>
         <w:r>
           <w:rPr>
             <w:rStyle w:val="Hyperlink"/>
-            <w:rFonts w:asciiTheme="majorHAnsi" w:hAnsiTheme="majorHAnsi" w:cstheme="majorHAnsi"/>
             <w:noProof/>
-            <w:sz w:val="24"/>
-            <w:szCs w:val="24"/>
             <w:lang w:val="en-US"/>
           </w:rPr>
-          <w:t>: A game with that has reached the final state</w:t>
+          <w:t>: State diagram for JOIN_QUEUE actions, monitoring queue and finding match on the server side</w:t>
         </w:r>
         <w:r>
           <w:rPr>
-            <w:rFonts w:asciiTheme="majorHAnsi" w:hAnsiTheme="majorHAnsi" w:cstheme="majorHAnsi"/>
             <w:noProof/>
             <w:webHidden/>
-            <w:sz w:val="24"/>
-            <w:szCs w:val="24"/>
           </w:rPr>
           <w:tab/>
         </w:r>
         <w:r>
           <w:rPr>
-            <w:rFonts w:asciiTheme="majorHAnsi" w:hAnsiTheme="majorHAnsi" w:cstheme="majorHAnsi"/>
             <w:noProof/>
             <w:webHidden/>
-            <w:sz w:val="24"/>
-            <w:szCs w:val="24"/>
           </w:rPr>
           <w:fldChar w:fldCharType="begin"/>
         </w:r>
         <w:r>
           <w:rPr>
-            <w:rFonts w:asciiTheme="majorHAnsi" w:hAnsiTheme="majorHAnsi" w:cstheme="majorHAnsi"/>
             <w:noProof/>
             <w:webHidden/>
-            <w:sz w:val="24"/>
-            <w:szCs w:val="24"/>
           </w:rPr>
-          <w:instrText xml:space="preserve"> PAGEREF _Toc73398206 \h </w:instrText>
+          <w:instrText xml:space="preserve"> PAGEREF _Toc73457770 \h </w:instrText>
         </w:r>
         <w:r>
           <w:rPr>
-            <w:rFonts w:asciiTheme="majorHAnsi" w:hAnsiTheme="majorHAnsi" w:cstheme="majorHAnsi"/>
             <w:noProof/>
             <w:webHidden/>
-            <w:sz w:val="24"/>
-            <w:szCs w:val="24"/>
           </w:rPr>
         </w:r>
         <w:r>
           <w:rPr>
-            <w:rFonts w:asciiTheme="majorHAnsi" w:hAnsiTheme="majorHAnsi" w:cstheme="majorHAnsi"/>
             <w:noProof/>
             <w:webHidden/>
-            <w:sz w:val="24"/>
-            <w:szCs w:val="24"/>
           </w:rPr>
           <w:fldChar w:fldCharType="separate"/>
         </w:r>
         <w:r>
           <w:rPr>
-            <w:rFonts w:asciiTheme="majorHAnsi" w:hAnsiTheme="majorHAnsi" w:cstheme="majorHAnsi"/>
             <w:noProof/>
             <w:webHidden/>
-            <w:sz w:val="24"/>
-            <w:szCs w:val="24"/>
           </w:rPr>
-          <w:t>7</w:t>
+          <w:t>5</w:t>
         </w:r>
         <w:r>
           <w:rPr>
-            <w:rFonts w:asciiTheme="majorHAnsi" w:hAnsiTheme="majorHAnsi" w:cstheme="majorHAnsi"/>
             <w:noProof/>
             <w:webHidden/>
-            <w:sz w:val="24"/>
-            <w:szCs w:val="24"/>
           </w:rPr>
           <w:fldChar w:fldCharType="end"/>
         </w:r>
@@ -1922,100 +1843,70 @@
           <w:tab w:val="right" w:leader="dot" w:pos="9350"/>
         </w:tabs>
         <w:rPr>
-          <w:rFonts w:asciiTheme="majorHAnsi" w:hAnsiTheme="majorHAnsi" w:cstheme="majorHAnsi"/>
           <w:noProof/>
-          <w:sz w:val="24"/>
-          <w:szCs w:val="24"/>
         </w:rPr>
       </w:pPr>
-      <w:hyperlink w:anchor="_Toc73398207" w:history="1">
+      <w:hyperlink w:anchor="_Toc73457771" w:history="1">
         <w:r>
           <w:rPr>
             <w:rStyle w:val="Hyperlink"/>
-            <w:rFonts w:asciiTheme="majorHAnsi" w:hAnsiTheme="majorHAnsi" w:cstheme="majorHAnsi"/>
             <w:noProof/>
-            <w:sz w:val="24"/>
-            <w:szCs w:val="24"/>
           </w:rPr>
           <w:t>Figure 3</w:t>
         </w:r>
         <w:r>
           <w:rPr>
             <w:rStyle w:val="Hyperlink"/>
-            <w:rFonts w:asciiTheme="majorHAnsi" w:hAnsiTheme="majorHAnsi" w:cstheme="majorHAnsi"/>
             <w:noProof/>
-            <w:sz w:val="24"/>
-            <w:szCs w:val="24"/>
             <w:lang w:val="en-US"/>
           </w:rPr>
-          <w:t>: Leaderboard example</w:t>
+          <w:t>: State diagram for handling MOVE and LISTEN_MOVE on the client side</w:t>
         </w:r>
         <w:r>
           <w:rPr>
-            <w:rFonts w:asciiTheme="majorHAnsi" w:hAnsiTheme="majorHAnsi" w:cstheme="majorHAnsi"/>
             <w:noProof/>
             <w:webHidden/>
-            <w:sz w:val="24"/>
-            <w:szCs w:val="24"/>
           </w:rPr>
           <w:tab/>
         </w:r>
         <w:r>
           <w:rPr>
-            <w:rFonts w:asciiTheme="majorHAnsi" w:hAnsiTheme="majorHAnsi" w:cstheme="majorHAnsi"/>
             <w:noProof/>
             <w:webHidden/>
-            <w:sz w:val="24"/>
-            <w:szCs w:val="24"/>
           </w:rPr>
           <w:fldChar w:fldCharType="begin"/>
         </w:r>
         <w:r>
           <w:rPr>
-            <w:rFonts w:asciiTheme="majorHAnsi" w:hAnsiTheme="majorHAnsi" w:cstheme="majorHAnsi"/>
             <w:noProof/>
             <w:webHidden/>
-            <w:sz w:val="24"/>
-            <w:szCs w:val="24"/>
           </w:rPr>
-          <w:instrText xml:space="preserve"> PAGEREF _Toc73398207 \h </w:instrText>
+          <w:instrText xml:space="preserve"> PAGEREF _Toc73457771 \h </w:instrText>
         </w:r>
         <w:r>
           <w:rPr>
-            <w:rFonts w:asciiTheme="majorHAnsi" w:hAnsiTheme="majorHAnsi" w:cstheme="majorHAnsi"/>
             <w:noProof/>
             <w:webHidden/>
-            <w:sz w:val="24"/>
-            <w:szCs w:val="24"/>
           </w:rPr>
         </w:r>
         <w:r>
           <w:rPr>
-            <w:rFonts w:asciiTheme="majorHAnsi" w:hAnsiTheme="majorHAnsi" w:cstheme="majorHAnsi"/>
             <w:noProof/>
             <w:webHidden/>
-            <w:sz w:val="24"/>
-            <w:szCs w:val="24"/>
           </w:rPr>
           <w:fldChar w:fldCharType="separate"/>
         </w:r>
         <w:r>
           <w:rPr>
-            <w:rFonts w:asciiTheme="majorHAnsi" w:hAnsiTheme="majorHAnsi" w:cstheme="majorHAnsi"/>
             <w:noProof/>
             <w:webHidden/>
-            <w:sz w:val="24"/>
-            <w:szCs w:val="24"/>
           </w:rPr>
-          <w:t>10</w:t>
+          <w:t>6</w:t>
         </w:r>
         <w:r>
           <w:rPr>
-            <w:rFonts w:asciiTheme="majorHAnsi" w:hAnsiTheme="majorHAnsi" w:cstheme="majorHAnsi"/>
             <w:noProof/>
             <w:webHidden/>
-            <w:sz w:val="24"/>
-            <w:szCs w:val="24"/>
           </w:rPr>
           <w:fldChar w:fldCharType="end"/>
         </w:r>
@@ -2023,6 +1914,475 @@
     </w:p>
     <w:p>
       <w:pPr>
+        <w:pStyle w:val="TableofFigures"/>
+        <w:tabs>
+          <w:tab w:val="right" w:leader="dot" w:pos="9350"/>
+        </w:tabs>
+        <w:rPr>
+          <w:noProof/>
+        </w:rPr>
+      </w:pPr>
+      <w:hyperlink w:anchor="_Toc73457772" w:history="1">
+        <w:r>
+          <w:rPr>
+            <w:rStyle w:val="Hyperlink"/>
+            <w:noProof/>
+          </w:rPr>
+          <w:t>Figure 4</w:t>
+        </w:r>
+        <w:r>
+          <w:rPr>
+            <w:rStyle w:val="Hyperlink"/>
+            <w:noProof/>
+            <w:lang w:val="en-US"/>
+          </w:rPr>
+          <w:t>: State diagram for handling MOVE and LISTEN_MOVE on the server side</w:t>
+        </w:r>
+        <w:r>
+          <w:rPr>
+            <w:noProof/>
+            <w:webHidden/>
+          </w:rPr>
+          <w:tab/>
+        </w:r>
+        <w:r>
+          <w:rPr>
+            <w:noProof/>
+            <w:webHidden/>
+          </w:rPr>
+          <w:fldChar w:fldCharType="begin"/>
+        </w:r>
+        <w:r>
+          <w:rPr>
+            <w:noProof/>
+            <w:webHidden/>
+          </w:rPr>
+          <w:instrText xml:space="preserve"> PAGEREF _Toc73457772 \h </w:instrText>
+        </w:r>
+        <w:r>
+          <w:rPr>
+            <w:noProof/>
+            <w:webHidden/>
+          </w:rPr>
+        </w:r>
+        <w:r>
+          <w:rPr>
+            <w:noProof/>
+            <w:webHidden/>
+          </w:rPr>
+          <w:fldChar w:fldCharType="separate"/>
+        </w:r>
+        <w:r>
+          <w:rPr>
+            <w:noProof/>
+            <w:webHidden/>
+          </w:rPr>
+          <w:t>6</w:t>
+        </w:r>
+        <w:r>
+          <w:rPr>
+            <w:noProof/>
+            <w:webHidden/>
+          </w:rPr>
+          <w:fldChar w:fldCharType="end"/>
+        </w:r>
+      </w:hyperlink>
+    </w:p>
+    <w:p>
+      <w:pPr>
+        <w:pStyle w:val="TableofFigures"/>
+        <w:tabs>
+          <w:tab w:val="right" w:leader="dot" w:pos="9350"/>
+        </w:tabs>
+        <w:rPr>
+          <w:noProof/>
+        </w:rPr>
+      </w:pPr>
+      <w:hyperlink w:anchor="_Toc73457773" w:history="1">
+        <w:r>
+          <w:rPr>
+            <w:rStyle w:val="Hyperlink"/>
+            <w:noProof/>
+          </w:rPr>
+          <w:t>Figure 5</w:t>
+        </w:r>
+        <w:r>
+          <w:rPr>
+            <w:rStyle w:val="Hyperlink"/>
+            <w:noProof/>
+            <w:lang w:val="en-US"/>
+          </w:rPr>
+          <w:t>: Structure of a Match object that store information of the match</w:t>
+        </w:r>
+        <w:r>
+          <w:rPr>
+            <w:noProof/>
+            <w:webHidden/>
+          </w:rPr>
+          <w:tab/>
+        </w:r>
+        <w:r>
+          <w:rPr>
+            <w:noProof/>
+            <w:webHidden/>
+          </w:rPr>
+          <w:fldChar w:fldCharType="begin"/>
+        </w:r>
+        <w:r>
+          <w:rPr>
+            <w:noProof/>
+            <w:webHidden/>
+          </w:rPr>
+          <w:instrText xml:space="preserve"> PAGEREF _Toc73457773 \h </w:instrText>
+        </w:r>
+        <w:r>
+          <w:rPr>
+            <w:noProof/>
+            <w:webHidden/>
+          </w:rPr>
+        </w:r>
+        <w:r>
+          <w:rPr>
+            <w:noProof/>
+            <w:webHidden/>
+          </w:rPr>
+          <w:fldChar w:fldCharType="separate"/>
+        </w:r>
+        <w:r>
+          <w:rPr>
+            <w:noProof/>
+            <w:webHidden/>
+          </w:rPr>
+          <w:t>7</w:t>
+        </w:r>
+        <w:r>
+          <w:rPr>
+            <w:noProof/>
+            <w:webHidden/>
+          </w:rPr>
+          <w:fldChar w:fldCharType="end"/>
+        </w:r>
+      </w:hyperlink>
+    </w:p>
+    <w:p>
+      <w:pPr>
+        <w:pStyle w:val="TableofFigures"/>
+        <w:tabs>
+          <w:tab w:val="right" w:leader="dot" w:pos="9350"/>
+        </w:tabs>
+        <w:rPr>
+          <w:noProof/>
+        </w:rPr>
+      </w:pPr>
+      <w:hyperlink w:anchor="_Toc73457774" w:history="1">
+        <w:r>
+          <w:rPr>
+            <w:rStyle w:val="Hyperlink"/>
+            <w:noProof/>
+          </w:rPr>
+          <w:t>Figure 6</w:t>
+        </w:r>
+        <w:r>
+          <w:rPr>
+            <w:rStyle w:val="Hyperlink"/>
+            <w:noProof/>
+            <w:lang w:val="en-US"/>
+          </w:rPr>
+          <w:t>: QueueController class for monitoring queues</w:t>
+        </w:r>
+        <w:r>
+          <w:rPr>
+            <w:noProof/>
+            <w:webHidden/>
+          </w:rPr>
+          <w:tab/>
+        </w:r>
+        <w:r>
+          <w:rPr>
+            <w:noProof/>
+            <w:webHidden/>
+          </w:rPr>
+          <w:fldChar w:fldCharType="begin"/>
+        </w:r>
+        <w:r>
+          <w:rPr>
+            <w:noProof/>
+            <w:webHidden/>
+          </w:rPr>
+          <w:instrText xml:space="preserve"> PAGEREF _Toc73457774 \h </w:instrText>
+        </w:r>
+        <w:r>
+          <w:rPr>
+            <w:noProof/>
+            <w:webHidden/>
+          </w:rPr>
+        </w:r>
+        <w:r>
+          <w:rPr>
+            <w:noProof/>
+            <w:webHidden/>
+          </w:rPr>
+          <w:fldChar w:fldCharType="separate"/>
+        </w:r>
+        <w:r>
+          <w:rPr>
+            <w:noProof/>
+            <w:webHidden/>
+          </w:rPr>
+          <w:t>8</w:t>
+        </w:r>
+        <w:r>
+          <w:rPr>
+            <w:noProof/>
+            <w:webHidden/>
+          </w:rPr>
+          <w:fldChar w:fldCharType="end"/>
+        </w:r>
+      </w:hyperlink>
+    </w:p>
+    <w:p>
+      <w:pPr>
+        <w:pStyle w:val="TableofFigures"/>
+        <w:tabs>
+          <w:tab w:val="right" w:leader="dot" w:pos="9350"/>
+        </w:tabs>
+        <w:rPr>
+          <w:noProof/>
+        </w:rPr>
+      </w:pPr>
+      <w:hyperlink w:anchor="_Toc73457775" w:history="1">
+        <w:r>
+          <w:rPr>
+            <w:rStyle w:val="Hyperlink"/>
+            <w:noProof/>
+          </w:rPr>
+          <w:t>Figure 7</w:t>
+        </w:r>
+        <w:r>
+          <w:rPr>
+            <w:rStyle w:val="Hyperlink"/>
+            <w:noProof/>
+            <w:lang w:val="en-US"/>
+          </w:rPr>
+          <w:t>: The client waiting for a match, with all buttons disabled for preventing improper behaviors</w:t>
+        </w:r>
+        <w:r>
+          <w:rPr>
+            <w:noProof/>
+            <w:webHidden/>
+          </w:rPr>
+          <w:tab/>
+        </w:r>
+        <w:r>
+          <w:rPr>
+            <w:noProof/>
+            <w:webHidden/>
+          </w:rPr>
+          <w:fldChar w:fldCharType="begin"/>
+        </w:r>
+        <w:r>
+          <w:rPr>
+            <w:noProof/>
+            <w:webHidden/>
+          </w:rPr>
+          <w:instrText xml:space="preserve"> PAGEREF _Toc73457775 \h </w:instrText>
+        </w:r>
+        <w:r>
+          <w:rPr>
+            <w:noProof/>
+            <w:webHidden/>
+          </w:rPr>
+        </w:r>
+        <w:r>
+          <w:rPr>
+            <w:noProof/>
+            <w:webHidden/>
+          </w:rPr>
+          <w:fldChar w:fldCharType="separate"/>
+        </w:r>
+        <w:r>
+          <w:rPr>
+            <w:noProof/>
+            <w:webHidden/>
+          </w:rPr>
+          <w:t>8</w:t>
+        </w:r>
+        <w:r>
+          <w:rPr>
+            <w:noProof/>
+            <w:webHidden/>
+          </w:rPr>
+          <w:fldChar w:fldCharType="end"/>
+        </w:r>
+      </w:hyperlink>
+    </w:p>
+    <w:p>
+      <w:pPr>
+        <w:pStyle w:val="TableofFigures"/>
+        <w:tabs>
+          <w:tab w:val="right" w:leader="dot" w:pos="9350"/>
+        </w:tabs>
+        <w:rPr>
+          <w:noProof/>
+        </w:rPr>
+      </w:pPr>
+      <w:hyperlink w:anchor="_Toc73457776" w:history="1">
+        <w:r>
+          <w:rPr>
+            <w:rStyle w:val="Hyperlink"/>
+            <w:noProof/>
+          </w:rPr>
+          <w:t>Figure 8</w:t>
+        </w:r>
+        <w:r>
+          <w:rPr>
+            <w:rStyle w:val="Hyperlink"/>
+            <w:noProof/>
+            <w:lang w:val="en-US"/>
+          </w:rPr>
+          <w:t>: Structure of a Move object that stores information of players' moves in a match</w:t>
+        </w:r>
+        <w:r>
+          <w:rPr>
+            <w:noProof/>
+            <w:webHidden/>
+          </w:rPr>
+          <w:tab/>
+        </w:r>
+        <w:r>
+          <w:rPr>
+            <w:noProof/>
+            <w:webHidden/>
+          </w:rPr>
+          <w:fldChar w:fldCharType="begin"/>
+        </w:r>
+        <w:r>
+          <w:rPr>
+            <w:noProof/>
+            <w:webHidden/>
+          </w:rPr>
+          <w:instrText xml:space="preserve"> PAGEREF _Toc73457776 \h </w:instrText>
+        </w:r>
+        <w:r>
+          <w:rPr>
+            <w:noProof/>
+            <w:webHidden/>
+          </w:rPr>
+        </w:r>
+        <w:r>
+          <w:rPr>
+            <w:noProof/>
+            <w:webHidden/>
+          </w:rPr>
+          <w:fldChar w:fldCharType="separate"/>
+        </w:r>
+        <w:r>
+          <w:rPr>
+            <w:noProof/>
+            <w:webHidden/>
+          </w:rPr>
+          <w:t>12</w:t>
+        </w:r>
+        <w:r>
+          <w:rPr>
+            <w:noProof/>
+            <w:webHidden/>
+          </w:rPr>
+          <w:fldChar w:fldCharType="end"/>
+        </w:r>
+      </w:hyperlink>
+    </w:p>
+    <w:p>
+      <w:pPr>
+        <w:pStyle w:val="TableofFigures"/>
+        <w:tabs>
+          <w:tab w:val="right" w:leader="dot" w:pos="9350"/>
+        </w:tabs>
+        <w:rPr>
+          <w:noProof/>
+        </w:rPr>
+      </w:pPr>
+      <w:hyperlink w:anchor="_Toc73457777" w:history="1">
+        <w:r>
+          <w:rPr>
+            <w:rStyle w:val="Hyperlink"/>
+            <w:noProof/>
+          </w:rPr>
+          <w:t>Figure 9</w:t>
+        </w:r>
+        <w:r>
+          <w:rPr>
+            <w:rStyle w:val="Hyperlink"/>
+            <w:noProof/>
+            <w:lang w:val="en-US"/>
+          </w:rPr>
+          <w:t>: The leaderboard example</w:t>
+        </w:r>
+        <w:r>
+          <w:rPr>
+            <w:noProof/>
+            <w:webHidden/>
+          </w:rPr>
+          <w:tab/>
+        </w:r>
+        <w:r>
+          <w:rPr>
+            <w:noProof/>
+            <w:webHidden/>
+          </w:rPr>
+          <w:fldChar w:fldCharType="begin"/>
+        </w:r>
+        <w:r>
+          <w:rPr>
+            <w:noProof/>
+            <w:webHidden/>
+          </w:rPr>
+          <w:instrText xml:space="preserve"> PAGEREF _Toc73457777 \h </w:instrText>
+        </w:r>
+        <w:r>
+          <w:rPr>
+            <w:noProof/>
+            <w:webHidden/>
+          </w:rPr>
+        </w:r>
+        <w:r>
+          <w:rPr>
+            <w:noProof/>
+            <w:webHidden/>
+          </w:rPr>
+          <w:fldChar w:fldCharType="separate"/>
+        </w:r>
+        <w:r>
+          <w:rPr>
+            <w:noProof/>
+            <w:webHidden/>
+          </w:rPr>
+          <w:t>15</w:t>
+        </w:r>
+        <w:r>
+          <w:rPr>
+            <w:noProof/>
+            <w:webHidden/>
+          </w:rPr>
+          <w:fldChar w:fldCharType="end"/>
+        </w:r>
+      </w:hyperlink>
+    </w:p>
+    <w:p>
+      <w:pPr>
+        <w:rPr>
+          <w:lang w:val="en-US"/>
+        </w:rPr>
+      </w:pPr>
+      <w:r>
+        <w:rPr>
+          <w:lang w:val="en-US"/>
+        </w:rPr>
+        <w:fldChar w:fldCharType="end"/>
+      </w:r>
+    </w:p>
+    <w:p>
+      <w:pPr>
         <w:pStyle w:val="Heading1"/>
         <w:rPr>
           <w:rFonts w:cstheme="majorHAnsi"/>
@@ -2032,19 +2392,6 @@
           <w:lang w:val="en-US"/>
         </w:rPr>
       </w:pPr>
-      <w:r>
-        <w:rPr>
-          <w:rFonts w:cstheme="majorHAnsi"/>
-          <w:b/>
-          <w:bCs/>
-          <w:color w:val="auto"/>
-          <w:sz w:val="36"/>
-          <w:szCs w:val="36"/>
-          <w:u w:val="single"/>
-          <w:lang w:val="en-US"/>
-        </w:rPr>
-        <w:fldChar w:fldCharType="end"/>
-      </w:r>
       <w:r>
         <w:rPr>
           <w:rFonts w:cstheme="majorHAnsi"/>
@@ -2225,80 +2572,483 @@
     </w:p>
     <w:p>
       <w:pPr>
+        <w:keepNext/>
         <w:tabs>
           <w:tab w:val="left" w:pos="2100"/>
         </w:tabs>
-        <w:rPr>
-          <w:rFonts w:asciiTheme="majorHAnsi" w:hAnsiTheme="majorHAnsi" w:cstheme="majorHAnsi"/>
-          <w:sz w:val="24"/>
-          <w:szCs w:val="24"/>
-          <w:lang w:val="en-US"/>
-        </w:rPr>
+        <w:jc w:val="center"/>
       </w:pPr>
       <w:r>
         <w:rPr>
           <w:rFonts w:asciiTheme="majorHAnsi" w:hAnsiTheme="majorHAnsi" w:cstheme="majorHAnsi"/>
-          <w:sz w:val="24"/>
-          <w:szCs w:val="24"/>
-          <w:lang w:val="en-US"/>
-        </w:rPr>
-        <w:t xml:space="preserve">During the game, users take turns to place an X or an O onto the gameboard. Each move will be recorded and checked on the client side for its state and result before sending to the server to be forwarded to both players. A move is considered to mark the game as final when it creates a consecutive chain of at least 5 </w:t>
-      </w:r>
-      <w:proofErr w:type="spellStart"/>
-      <w:r>
-        <w:rPr>
-          <w:rFonts w:asciiTheme="majorHAnsi" w:hAnsiTheme="majorHAnsi" w:cstheme="majorHAnsi"/>
-          <w:sz w:val="24"/>
-          <w:szCs w:val="24"/>
-          <w:lang w:val="en-US"/>
-        </w:rPr>
-        <w:t>Xs</w:t>
-      </w:r>
-      <w:proofErr w:type="spellEnd"/>
-      <w:r>
-        <w:rPr>
-          <w:rFonts w:asciiTheme="majorHAnsi" w:hAnsiTheme="majorHAnsi" w:cstheme="majorHAnsi"/>
-          <w:sz w:val="24"/>
-          <w:szCs w:val="24"/>
-          <w:lang w:val="en-US"/>
-        </w:rPr>
-        <w:t xml:space="preserve"> or 5 </w:t>
-      </w:r>
-      <w:proofErr w:type="spellStart"/>
-      <w:r>
-        <w:rPr>
-          <w:rFonts w:asciiTheme="majorHAnsi" w:hAnsiTheme="majorHAnsi" w:cstheme="majorHAnsi"/>
-          <w:sz w:val="24"/>
-          <w:szCs w:val="24"/>
-          <w:lang w:val="en-US"/>
-        </w:rPr>
-        <w:t>Os</w:t>
-      </w:r>
-      <w:proofErr w:type="spellEnd"/>
-      <w:r>
-        <w:rPr>
-          <w:rFonts w:asciiTheme="majorHAnsi" w:hAnsiTheme="majorHAnsi" w:cstheme="majorHAnsi"/>
-          <w:sz w:val="24"/>
-          <w:szCs w:val="24"/>
-          <w:lang w:val="en-US"/>
-        </w:rPr>
-        <w:t>, or when the board is fully filled, but there is no proper line of 5 founded.</w:t>
+          <w:noProof/>
+          <w:sz w:val="24"/>
+          <w:szCs w:val="24"/>
+          <w:lang w:val="en-US"/>
+        </w:rPr>
+        <w:drawing>
+          <wp:inline distT="0" distB="0" distL="0" distR="0" wp14:anchorId="030C1628" wp14:editId="01BAB029">
+            <wp:extent cx="4152900" cy="2695575"/>
+            <wp:effectExtent l="0" t="0" r="0" b="9525"/>
+            <wp:docPr id="11" name="Picture 11" descr="Diagram&#10;&#10;Description automatically generated"/>
+            <wp:cNvGraphicFramePr>
+              <a:graphicFrameLocks xmlns:a="http://schemas.openxmlformats.org/drawingml/2006/main" noChangeAspect="1"/>
+            </wp:cNvGraphicFramePr>
+            <a:graphic xmlns:a="http://schemas.openxmlformats.org/drawingml/2006/main">
+              <a:graphicData uri="http://schemas.openxmlformats.org/drawingml/2006/picture">
+                <pic:pic xmlns:pic="http://schemas.openxmlformats.org/drawingml/2006/picture">
+                  <pic:nvPicPr>
+                    <pic:cNvPr id="11" name="Picture 11" descr="Diagram&#10;&#10;Description automatically generated"/>
+                    <pic:cNvPicPr/>
+                  </pic:nvPicPr>
+                  <pic:blipFill>
+                    <a:blip r:embed="rId6">
+                      <a:extLst>
+                        <a:ext uri="{28A0092B-C50C-407E-A947-70E740481C1C}">
+                          <a14:useLocalDpi xmlns:a14="http://schemas.microsoft.com/office/drawing/2010/main" val="0"/>
+                        </a:ext>
+                      </a:extLst>
+                    </a:blip>
+                    <a:stretch>
+                      <a:fillRect/>
+                    </a:stretch>
+                  </pic:blipFill>
+                  <pic:spPr>
+                    <a:xfrm>
+                      <a:off x="0" y="0"/>
+                      <a:ext cx="4152900" cy="2695575"/>
+                    </a:xfrm>
+                    <a:prstGeom prst="rect">
+                      <a:avLst/>
+                    </a:prstGeom>
+                  </pic:spPr>
+                </pic:pic>
+              </a:graphicData>
+            </a:graphic>
+          </wp:inline>
+        </w:drawing>
       </w:r>
     </w:p>
     <w:p>
       <w:pPr>
-        <w:rPr>
-          <w:rFonts w:asciiTheme="majorHAnsi" w:hAnsiTheme="majorHAnsi" w:cstheme="majorHAnsi"/>
+        <w:pStyle w:val="Caption"/>
+        <w:jc w:val="center"/>
+        <w:rPr>
+          <w:rFonts w:asciiTheme="majorHAnsi" w:hAnsiTheme="majorHAnsi" w:cstheme="majorHAnsi"/>
+          <w:sz w:val="24"/>
+          <w:szCs w:val="24"/>
           <w:lang w:val="en-US"/>
         </w:rPr>
       </w:pPr>
-      <w:r>
-        <w:rPr>
-          <w:rFonts w:asciiTheme="majorHAnsi" w:hAnsiTheme="majorHAnsi" w:cstheme="majorHAnsi"/>
+      <w:bookmarkStart w:id="3" w:name="_Toc73457769"/>
+      <w:r>
+        <w:t xml:space="preserve">Figure </w:t>
+      </w:r>
+      <w:r>
+        <w:fldChar w:fldCharType="begin"/>
+      </w:r>
+      <w:r>
+        <w:instrText xml:space="preserve"> SEQ Figure \* ARABIC </w:instrText>
+      </w:r>
+      <w:r>
+        <w:fldChar w:fldCharType="separate"/>
+      </w:r>
+      <w:r>
+        <w:rPr>
+          <w:noProof/>
+        </w:rPr>
+        <w:t>1</w:t>
+      </w:r>
+      <w:r>
+        <w:fldChar w:fldCharType="end"/>
+      </w:r>
+      <w:r>
+        <w:rPr>
+          <w:lang w:val="en-US"/>
+        </w:rPr>
+        <w:t>: State diagram for JOIN_QUEUE actions on the client side</w:t>
+      </w:r>
+      <w:bookmarkEnd w:id="3"/>
+    </w:p>
+    <w:p>
+      <w:pPr>
+        <w:rPr>
+          <w:rFonts w:asciiTheme="majorHAnsi" w:hAnsiTheme="majorHAnsi" w:cstheme="majorHAnsi"/>
+          <w:sz w:val="24"/>
+          <w:szCs w:val="24"/>
+          <w:lang w:val="en-US"/>
+        </w:rPr>
+      </w:pPr>
+      <w:r>
+        <w:rPr>
+          <w:rFonts w:asciiTheme="majorHAnsi" w:hAnsiTheme="majorHAnsi" w:cstheme="majorHAnsi"/>
+          <w:sz w:val="24"/>
+          <w:szCs w:val="24"/>
           <w:lang w:val="en-US"/>
         </w:rPr>
         <w:br w:type="page"/>
       </w:r>
+    </w:p>
+    <w:p>
+      <w:pPr>
+        <w:keepNext/>
+        <w:tabs>
+          <w:tab w:val="left" w:pos="2100"/>
+        </w:tabs>
+        <w:jc w:val="center"/>
+      </w:pPr>
+      <w:r>
+        <w:rPr>
+          <w:rFonts w:asciiTheme="majorHAnsi" w:hAnsiTheme="majorHAnsi" w:cstheme="majorHAnsi"/>
+          <w:noProof/>
+          <w:sz w:val="24"/>
+          <w:szCs w:val="24"/>
+          <w:lang w:val="en-US"/>
+        </w:rPr>
+        <w:lastRenderedPageBreak/>
+        <w:drawing>
+          <wp:inline distT="0" distB="0" distL="0" distR="0" wp14:anchorId="2ADFF159" wp14:editId="47D7D0C5">
+            <wp:extent cx="5943600" cy="6634480"/>
+            <wp:effectExtent l="0" t="0" r="0" b="0"/>
+            <wp:docPr id="10" name="Picture 10" descr="Diagram&#10;&#10;Description automatically generated"/>
+            <wp:cNvGraphicFramePr>
+              <a:graphicFrameLocks xmlns:a="http://schemas.openxmlformats.org/drawingml/2006/main" noChangeAspect="1"/>
+            </wp:cNvGraphicFramePr>
+            <a:graphic xmlns:a="http://schemas.openxmlformats.org/drawingml/2006/main">
+              <a:graphicData uri="http://schemas.openxmlformats.org/drawingml/2006/picture">
+                <pic:pic xmlns:pic="http://schemas.openxmlformats.org/drawingml/2006/picture">
+                  <pic:nvPicPr>
+                    <pic:cNvPr id="10" name="Picture 10" descr="Diagram&#10;&#10;Description automatically generated"/>
+                    <pic:cNvPicPr/>
+                  </pic:nvPicPr>
+                  <pic:blipFill>
+                    <a:blip r:embed="rId7">
+                      <a:extLst>
+                        <a:ext uri="{28A0092B-C50C-407E-A947-70E740481C1C}">
+                          <a14:useLocalDpi xmlns:a14="http://schemas.microsoft.com/office/drawing/2010/main" val="0"/>
+                        </a:ext>
+                      </a:extLst>
+                    </a:blip>
+                    <a:stretch>
+                      <a:fillRect/>
+                    </a:stretch>
+                  </pic:blipFill>
+                  <pic:spPr>
+                    <a:xfrm>
+                      <a:off x="0" y="0"/>
+                      <a:ext cx="5943600" cy="6634480"/>
+                    </a:xfrm>
+                    <a:prstGeom prst="rect">
+                      <a:avLst/>
+                    </a:prstGeom>
+                  </pic:spPr>
+                </pic:pic>
+              </a:graphicData>
+            </a:graphic>
+          </wp:inline>
+        </w:drawing>
+      </w:r>
+    </w:p>
+    <w:p>
+      <w:pPr>
+        <w:pStyle w:val="Caption"/>
+        <w:jc w:val="center"/>
+        <w:rPr>
+          <w:rFonts w:asciiTheme="majorHAnsi" w:hAnsiTheme="majorHAnsi" w:cstheme="majorHAnsi"/>
+          <w:sz w:val="24"/>
+          <w:szCs w:val="24"/>
+          <w:lang w:val="en-US"/>
+        </w:rPr>
+      </w:pPr>
+      <w:bookmarkStart w:id="4" w:name="_Toc73457770"/>
+      <w:r>
+        <w:t xml:space="preserve">Figure </w:t>
+      </w:r>
+      <w:r>
+        <w:fldChar w:fldCharType="begin"/>
+      </w:r>
+      <w:r>
+        <w:instrText xml:space="preserve"> SEQ Figure \* ARABIC </w:instrText>
+      </w:r>
+      <w:r>
+        <w:fldChar w:fldCharType="separate"/>
+      </w:r>
+      <w:r>
+        <w:rPr>
+          <w:noProof/>
+        </w:rPr>
+        <w:t>2</w:t>
+      </w:r>
+      <w:r>
+        <w:fldChar w:fldCharType="end"/>
+      </w:r>
+      <w:r>
+        <w:rPr>
+          <w:lang w:val="en-US"/>
+        </w:rPr>
+        <w:t>: State diagram for JOIN_QUEUE actions, monitoring queue and finding match on the server side</w:t>
+      </w:r>
+      <w:bookmarkEnd w:id="4"/>
+    </w:p>
+    <w:p>
+      <w:pPr>
+        <w:tabs>
+          <w:tab w:val="left" w:pos="2100"/>
+        </w:tabs>
+        <w:rPr>
+          <w:rFonts w:asciiTheme="majorHAnsi" w:hAnsiTheme="majorHAnsi" w:cstheme="majorHAnsi"/>
+          <w:sz w:val="24"/>
+          <w:szCs w:val="24"/>
+          <w:lang w:val="en-US"/>
+        </w:rPr>
+      </w:pPr>
+      <w:r>
+        <w:rPr>
+          <w:rFonts w:asciiTheme="majorHAnsi" w:hAnsiTheme="majorHAnsi" w:cstheme="majorHAnsi"/>
+          <w:sz w:val="24"/>
+          <w:szCs w:val="24"/>
+          <w:lang w:val="en-US"/>
+        </w:rPr>
+        <w:t xml:space="preserve">During the game, users take turns to place an X or an O onto the gameboard. Each move will be recorded and checked on the client side for its state and result before sending to the server to be forwarded to both players. A move is considered to mark the game as final when it creates a consecutive chain of at least 5 </w:t>
+      </w:r>
+      <w:proofErr w:type="spellStart"/>
+      <w:r>
+        <w:rPr>
+          <w:rFonts w:asciiTheme="majorHAnsi" w:hAnsiTheme="majorHAnsi" w:cstheme="majorHAnsi"/>
+          <w:sz w:val="24"/>
+          <w:szCs w:val="24"/>
+          <w:lang w:val="en-US"/>
+        </w:rPr>
+        <w:t>Xs</w:t>
+      </w:r>
+      <w:proofErr w:type="spellEnd"/>
+      <w:r>
+        <w:rPr>
+          <w:rFonts w:asciiTheme="majorHAnsi" w:hAnsiTheme="majorHAnsi" w:cstheme="majorHAnsi"/>
+          <w:sz w:val="24"/>
+          <w:szCs w:val="24"/>
+          <w:lang w:val="en-US"/>
+        </w:rPr>
+        <w:t xml:space="preserve"> or 5 </w:t>
+      </w:r>
+      <w:proofErr w:type="spellStart"/>
+      <w:r>
+        <w:rPr>
+          <w:rFonts w:asciiTheme="majorHAnsi" w:hAnsiTheme="majorHAnsi" w:cstheme="majorHAnsi"/>
+          <w:sz w:val="24"/>
+          <w:szCs w:val="24"/>
+          <w:lang w:val="en-US"/>
+        </w:rPr>
+        <w:t>Os</w:t>
+      </w:r>
+      <w:proofErr w:type="spellEnd"/>
+      <w:r>
+        <w:rPr>
+          <w:rFonts w:asciiTheme="majorHAnsi" w:hAnsiTheme="majorHAnsi" w:cstheme="majorHAnsi"/>
+          <w:sz w:val="24"/>
+          <w:szCs w:val="24"/>
+          <w:lang w:val="en-US"/>
+        </w:rPr>
+        <w:t>, or when the board is fully filled, but there is no proper line of 5 founded.</w:t>
+      </w:r>
+    </w:p>
+    <w:p>
+      <w:pPr>
+        <w:jc w:val="center"/>
+        <w:rPr>
+          <w:rFonts w:asciiTheme="majorHAnsi" w:hAnsiTheme="majorHAnsi" w:cstheme="majorHAnsi"/>
+          <w:lang w:val="en-US"/>
+        </w:rPr>
+      </w:pPr>
+    </w:p>
+    <w:p>
+      <w:pPr>
+        <w:keepNext/>
+        <w:jc w:val="center"/>
+      </w:pPr>
+      <w:r>
+        <w:rPr>
+          <w:rFonts w:asciiTheme="majorHAnsi" w:hAnsiTheme="majorHAnsi" w:cstheme="majorHAnsi"/>
+          <w:noProof/>
+          <w:lang w:val="en-US"/>
+        </w:rPr>
+        <w:lastRenderedPageBreak/>
+        <w:drawing>
+          <wp:inline distT="0" distB="0" distL="0" distR="0" wp14:anchorId="70460F77" wp14:editId="3F21362C">
+            <wp:extent cx="5335271" cy="4511040"/>
+            <wp:effectExtent l="0" t="0" r="0" b="3810"/>
+            <wp:docPr id="13" name="Picture 13" descr="Diagram&#10;&#10;Description automatically generated"/>
+            <wp:cNvGraphicFramePr>
+              <a:graphicFrameLocks xmlns:a="http://schemas.openxmlformats.org/drawingml/2006/main" noChangeAspect="1"/>
+            </wp:cNvGraphicFramePr>
+            <a:graphic xmlns:a="http://schemas.openxmlformats.org/drawingml/2006/main">
+              <a:graphicData uri="http://schemas.openxmlformats.org/drawingml/2006/picture">
+                <pic:pic xmlns:pic="http://schemas.openxmlformats.org/drawingml/2006/picture">
+                  <pic:nvPicPr>
+                    <pic:cNvPr id="13" name="Picture 13" descr="Diagram&#10;&#10;Description automatically generated"/>
+                    <pic:cNvPicPr/>
+                  </pic:nvPicPr>
+                  <pic:blipFill>
+                    <a:blip r:embed="rId8">
+                      <a:extLst>
+                        <a:ext uri="{28A0092B-C50C-407E-A947-70E740481C1C}">
+                          <a14:useLocalDpi xmlns:a14="http://schemas.microsoft.com/office/drawing/2010/main" val="0"/>
+                        </a:ext>
+                      </a:extLst>
+                    </a:blip>
+                    <a:stretch>
+                      <a:fillRect/>
+                    </a:stretch>
+                  </pic:blipFill>
+                  <pic:spPr>
+                    <a:xfrm>
+                      <a:off x="0" y="0"/>
+                      <a:ext cx="5346422" cy="4520468"/>
+                    </a:xfrm>
+                    <a:prstGeom prst="rect">
+                      <a:avLst/>
+                    </a:prstGeom>
+                  </pic:spPr>
+                </pic:pic>
+              </a:graphicData>
+            </a:graphic>
+          </wp:inline>
+        </w:drawing>
+      </w:r>
+    </w:p>
+    <w:p>
+      <w:pPr>
+        <w:pStyle w:val="Caption"/>
+        <w:jc w:val="center"/>
+        <w:rPr>
+          <w:rFonts w:asciiTheme="majorHAnsi" w:hAnsiTheme="majorHAnsi" w:cstheme="majorHAnsi"/>
+          <w:lang w:val="en-US"/>
+        </w:rPr>
+      </w:pPr>
+      <w:bookmarkStart w:id="5" w:name="_Toc73457771"/>
+      <w:r>
+        <w:t xml:space="preserve">Figure </w:t>
+      </w:r>
+      <w:r>
+        <w:fldChar w:fldCharType="begin"/>
+      </w:r>
+      <w:r>
+        <w:instrText xml:space="preserve"> SEQ Figure \* ARABIC </w:instrText>
+      </w:r>
+      <w:r>
+        <w:fldChar w:fldCharType="separate"/>
+      </w:r>
+      <w:r>
+        <w:rPr>
+          <w:noProof/>
+        </w:rPr>
+        <w:t>3</w:t>
+      </w:r>
+      <w:r>
+        <w:fldChar w:fldCharType="end"/>
+      </w:r>
+      <w:r>
+        <w:rPr>
+          <w:lang w:val="en-US"/>
+        </w:rPr>
+        <w:t>: State diagram for handling MOVE and LISTEN_MOVE on the client side</w:t>
+      </w:r>
+      <w:bookmarkEnd w:id="5"/>
+    </w:p>
+    <w:p>
+      <w:pPr>
+        <w:keepNext/>
+        <w:jc w:val="center"/>
+      </w:pPr>
+    </w:p>
+    <w:p>
+      <w:pPr>
+        <w:keepNext/>
+        <w:jc w:val="center"/>
+      </w:pPr>
+      <w:r>
+        <w:rPr>
+          <w:rFonts w:asciiTheme="majorHAnsi" w:hAnsiTheme="majorHAnsi" w:cstheme="majorHAnsi"/>
+          <w:noProof/>
+          <w:lang w:val="en-US"/>
+        </w:rPr>
+        <w:drawing>
+          <wp:inline distT="0" distB="0" distL="0" distR="0" wp14:anchorId="2BE02AE7" wp14:editId="51DAA17B">
+            <wp:extent cx="5248275" cy="2666876"/>
+            <wp:effectExtent l="0" t="0" r="0" b="635"/>
+            <wp:docPr id="12" name="Picture 12" descr="Diagram&#10;&#10;Description automatically generated"/>
+            <wp:cNvGraphicFramePr>
+              <a:graphicFrameLocks xmlns:a="http://schemas.openxmlformats.org/drawingml/2006/main" noChangeAspect="1"/>
+            </wp:cNvGraphicFramePr>
+            <a:graphic xmlns:a="http://schemas.openxmlformats.org/drawingml/2006/main">
+              <a:graphicData uri="http://schemas.openxmlformats.org/drawingml/2006/picture">
+                <pic:pic xmlns:pic="http://schemas.openxmlformats.org/drawingml/2006/picture">
+                  <pic:nvPicPr>
+                    <pic:cNvPr id="12" name="Picture 12" descr="Diagram&#10;&#10;Description automatically generated"/>
+                    <pic:cNvPicPr/>
+                  </pic:nvPicPr>
+                  <pic:blipFill>
+                    <a:blip r:embed="rId9">
+                      <a:extLst>
+                        <a:ext uri="{28A0092B-C50C-407E-A947-70E740481C1C}">
+                          <a14:useLocalDpi xmlns:a14="http://schemas.microsoft.com/office/drawing/2010/main" val="0"/>
+                        </a:ext>
+                      </a:extLst>
+                    </a:blip>
+                    <a:stretch>
+                      <a:fillRect/>
+                    </a:stretch>
+                  </pic:blipFill>
+                  <pic:spPr>
+                    <a:xfrm>
+                      <a:off x="0" y="0"/>
+                      <a:ext cx="5258022" cy="2671829"/>
+                    </a:xfrm>
+                    <a:prstGeom prst="rect">
+                      <a:avLst/>
+                    </a:prstGeom>
+                  </pic:spPr>
+                </pic:pic>
+              </a:graphicData>
+            </a:graphic>
+          </wp:inline>
+        </w:drawing>
+      </w:r>
+    </w:p>
+    <w:p>
+      <w:pPr>
+        <w:pStyle w:val="Caption"/>
+        <w:jc w:val="center"/>
+      </w:pPr>
+      <w:bookmarkStart w:id="6" w:name="_Toc73457772"/>
+      <w:r>
+        <w:t xml:space="preserve">Figure </w:t>
+      </w:r>
+      <w:r>
+        <w:fldChar w:fldCharType="begin"/>
+      </w:r>
+      <w:r>
+        <w:instrText xml:space="preserve"> SEQ Figure \* ARABIC </w:instrText>
+      </w:r>
+      <w:r>
+        <w:fldChar w:fldCharType="separate"/>
+      </w:r>
+      <w:r>
+        <w:rPr>
+          <w:noProof/>
+        </w:rPr>
+        <w:t>4</w:t>
+      </w:r>
+      <w:r>
+        <w:fldChar w:fldCharType="end"/>
+      </w:r>
+      <w:r>
+        <w:rPr>
+          <w:lang w:val="en-US"/>
+        </w:rPr>
+        <w:t>: State diagram for handling MOVE and LISTEN_MOVE on the server side</w:t>
+      </w:r>
+      <w:bookmarkEnd w:id="6"/>
     </w:p>
     <w:p>
       <w:pPr>
@@ -2311,7 +3061,7 @@
           <w:lang w:val="en-US"/>
         </w:rPr>
       </w:pPr>
-      <w:bookmarkStart w:id="3" w:name="_Toc73398227"/>
+      <w:bookmarkStart w:id="7" w:name="_Toc73398227"/>
       <w:r>
         <w:rPr>
           <w:rFonts w:cstheme="majorHAnsi"/>
@@ -2323,7 +3073,7 @@
         <w:lastRenderedPageBreak/>
         <w:t>Queue</w:t>
       </w:r>
-      <w:bookmarkEnd w:id="3"/>
+      <w:bookmarkEnd w:id="7"/>
     </w:p>
     <w:p>
       <w:pPr>
@@ -2768,7 +3518,52 @@
           <w:szCs w:val="24"/>
           <w:lang w:val="en-US"/>
         </w:rPr>
-        <w:t xml:space="preserve"> while waiting for reply. The server after having put player into the queue he demanded, has a controller for always checking if there is a proper match. This controller is set to always running as a background process and is put in a separated thread for not affecting other socket processing and provide ease of managing.</w:t>
+        <w:t xml:space="preserve"> while waiting for reply. The server after having put player into the queue he demanded, has a controller for always checking if there is a proper </w:t>
+      </w:r>
+      <w:r>
+        <w:rPr>
+          <w:rFonts w:asciiTheme="majorHAnsi" w:hAnsiTheme="majorHAnsi" w:cstheme="majorHAnsi"/>
+          <w:sz w:val="24"/>
+          <w:szCs w:val="24"/>
+          <w:lang w:val="en-US"/>
+        </w:rPr>
+        <w:t>opponent for player, then create</w:t>
+      </w:r>
+      <w:r>
+        <w:rPr>
+          <w:rFonts w:asciiTheme="majorHAnsi" w:hAnsiTheme="majorHAnsi" w:cstheme="majorHAnsi"/>
+          <w:sz w:val="24"/>
+          <w:szCs w:val="24"/>
+          <w:lang w:val="en-US"/>
+        </w:rPr>
+        <w:t>s</w:t>
+      </w:r>
+      <w:r>
+        <w:rPr>
+          <w:rFonts w:asciiTheme="majorHAnsi" w:hAnsiTheme="majorHAnsi" w:cstheme="majorHAnsi"/>
+          <w:sz w:val="24"/>
+          <w:szCs w:val="24"/>
+          <w:lang w:val="en-US"/>
+        </w:rPr>
+        <w:t xml:space="preserve"> a match </w:t>
+      </w:r>
+      <w:r>
+        <w:rPr>
+          <w:rFonts w:asciiTheme="majorHAnsi" w:hAnsiTheme="majorHAnsi" w:cstheme="majorHAnsi"/>
+          <w:sz w:val="24"/>
+          <w:szCs w:val="24"/>
+          <w:lang w:val="en-US"/>
+        </w:rPr>
+        <w:t>and pushes it to the list of matches</w:t>
+      </w:r>
+      <w:r>
+        <w:rPr>
+          <w:rFonts w:asciiTheme="majorHAnsi" w:hAnsiTheme="majorHAnsi" w:cstheme="majorHAnsi"/>
+          <w:sz w:val="24"/>
+          <w:szCs w:val="24"/>
+          <w:lang w:val="en-US"/>
+        </w:rPr>
+        <w:t>. This controller is set to always running as a background process and is put in a separated thread for not affecting other socket processing and provide ease of managing.</w:t>
       </w:r>
     </w:p>
     <w:p>
@@ -2779,8 +3574,213 @@
         </w:tabs>
         <w:jc w:val="center"/>
         <w:rPr>
-          <w:rFonts w:asciiTheme="majorHAnsi" w:hAnsiTheme="majorHAnsi" w:cstheme="majorHAnsi"/>
-        </w:rPr>
+          <w:noProof/>
+        </w:rPr>
+      </w:pPr>
+    </w:p>
+    <w:p>
+      <w:pPr>
+        <w:keepNext/>
+        <w:tabs>
+          <w:tab w:val="left" w:pos="2100"/>
+        </w:tabs>
+        <w:jc w:val="center"/>
+      </w:pPr>
+      <w:r>
+        <w:rPr>
+          <w:noProof/>
+        </w:rPr>
+        <w:drawing>
+          <wp:inline distT="0" distB="0" distL="0" distR="0" wp14:anchorId="599ADEFD" wp14:editId="44F5C510">
+            <wp:extent cx="3550132" cy="903056"/>
+            <wp:effectExtent l="0" t="0" r="0" b="0"/>
+            <wp:docPr id="15" name="Picture 15"/>
+            <wp:cNvGraphicFramePr>
+              <a:graphicFrameLocks xmlns:a="http://schemas.openxmlformats.org/drawingml/2006/main" noChangeAspect="1"/>
+            </wp:cNvGraphicFramePr>
+            <a:graphic xmlns:a="http://schemas.openxmlformats.org/drawingml/2006/main">
+              <a:graphicData uri="http://schemas.openxmlformats.org/drawingml/2006/picture">
+                <pic:pic xmlns:pic="http://schemas.openxmlformats.org/drawingml/2006/picture">
+                  <pic:nvPicPr>
+                    <pic:cNvPr id="1" name=""/>
+                    <pic:cNvPicPr/>
+                  </pic:nvPicPr>
+                  <pic:blipFill rotWithShape="1">
+                    <a:blip r:embed="rId10"/>
+                    <a:srcRect r="53223" b="80758"/>
+                    <a:stretch/>
+                  </pic:blipFill>
+                  <pic:spPr bwMode="auto">
+                    <a:xfrm>
+                      <a:off x="0" y="0"/>
+                      <a:ext cx="3572161" cy="908660"/>
+                    </a:xfrm>
+                    <a:prstGeom prst="rect">
+                      <a:avLst/>
+                    </a:prstGeom>
+                    <a:ln>
+                      <a:noFill/>
+                    </a:ln>
+                    <a:extLst>
+                      <a:ext uri="{53640926-AAD7-44D8-BBD7-CCE9431645EC}">
+                        <a14:shadowObscured xmlns:a14="http://schemas.microsoft.com/office/drawing/2010/main"/>
+                      </a:ext>
+                    </a:extLst>
+                  </pic:spPr>
+                </pic:pic>
+              </a:graphicData>
+            </a:graphic>
+          </wp:inline>
+        </w:drawing>
+      </w:r>
+    </w:p>
+    <w:p>
+      <w:pPr>
+        <w:pStyle w:val="Caption"/>
+        <w:jc w:val="center"/>
+        <w:rPr>
+          <w:rFonts w:asciiTheme="majorHAnsi" w:hAnsiTheme="majorHAnsi" w:cstheme="majorHAnsi"/>
+          <w:sz w:val="24"/>
+          <w:szCs w:val="24"/>
+          <w:lang w:val="en-US"/>
+        </w:rPr>
+      </w:pPr>
+      <w:bookmarkStart w:id="8" w:name="_Toc73457773"/>
+      <w:r>
+        <w:t xml:space="preserve">Figure </w:t>
+      </w:r>
+      <w:r>
+        <w:fldChar w:fldCharType="begin"/>
+      </w:r>
+      <w:r>
+        <w:instrText xml:space="preserve"> SEQ Figure \* ARABIC </w:instrText>
+      </w:r>
+      <w:r>
+        <w:fldChar w:fldCharType="separate"/>
+      </w:r>
+      <w:r>
+        <w:rPr>
+          <w:noProof/>
+        </w:rPr>
+        <w:t>5</w:t>
+      </w:r>
+      <w:r>
+        <w:fldChar w:fldCharType="end"/>
+      </w:r>
+      <w:r>
+        <w:rPr>
+          <w:lang w:val="en-US"/>
+        </w:rPr>
+        <w:t>: Structure of a Match object that store information of the match</w:t>
+      </w:r>
+      <w:bookmarkEnd w:id="8"/>
+    </w:p>
+    <w:p>
+      <w:pPr>
+        <w:keepNext/>
+        <w:tabs>
+          <w:tab w:val="left" w:pos="2100"/>
+        </w:tabs>
+        <w:jc w:val="center"/>
+      </w:pPr>
+      <w:r>
+        <w:rPr>
+          <w:noProof/>
+        </w:rPr>
+        <w:lastRenderedPageBreak/>
+        <w:drawing>
+          <wp:inline distT="0" distB="0" distL="0" distR="0" wp14:anchorId="2FD3E568" wp14:editId="6F149F32">
+            <wp:extent cx="3952875" cy="4410075"/>
+            <wp:effectExtent l="0" t="0" r="9525" b="9525"/>
+            <wp:docPr id="16" name="Picture 16"/>
+            <wp:cNvGraphicFramePr>
+              <a:graphicFrameLocks xmlns:a="http://schemas.openxmlformats.org/drawingml/2006/main" noChangeAspect="1"/>
+            </wp:cNvGraphicFramePr>
+            <a:graphic xmlns:a="http://schemas.openxmlformats.org/drawingml/2006/main">
+              <a:graphicData uri="http://schemas.openxmlformats.org/drawingml/2006/picture">
+                <pic:pic xmlns:pic="http://schemas.openxmlformats.org/drawingml/2006/picture">
+                  <pic:nvPicPr>
+                    <pic:cNvPr id="1" name=""/>
+                    <pic:cNvPicPr/>
+                  </pic:nvPicPr>
+                  <pic:blipFill>
+                    <a:blip r:embed="rId11"/>
+                    <a:stretch>
+                      <a:fillRect/>
+                    </a:stretch>
+                  </pic:blipFill>
+                  <pic:spPr>
+                    <a:xfrm>
+                      <a:off x="0" y="0"/>
+                      <a:ext cx="3952875" cy="4410075"/>
+                    </a:xfrm>
+                    <a:prstGeom prst="rect">
+                      <a:avLst/>
+                    </a:prstGeom>
+                  </pic:spPr>
+                </pic:pic>
+              </a:graphicData>
+            </a:graphic>
+          </wp:inline>
+        </w:drawing>
+      </w:r>
+    </w:p>
+    <w:p>
+      <w:pPr>
+        <w:pStyle w:val="Caption"/>
+        <w:jc w:val="center"/>
+      </w:pPr>
+      <w:bookmarkStart w:id="9" w:name="_Toc73457774"/>
+      <w:r>
+        <w:t xml:space="preserve">Figure </w:t>
+      </w:r>
+      <w:r>
+        <w:fldChar w:fldCharType="begin"/>
+      </w:r>
+      <w:r>
+        <w:instrText xml:space="preserve"> SEQ Figure \* ARABIC </w:instrText>
+      </w:r>
+      <w:r>
+        <w:fldChar w:fldCharType="separate"/>
+      </w:r>
+      <w:r>
+        <w:rPr>
+          <w:noProof/>
+        </w:rPr>
+        <w:t>6</w:t>
+      </w:r>
+      <w:r>
+        <w:fldChar w:fldCharType="end"/>
+      </w:r>
+      <w:r>
+        <w:rPr>
+          <w:lang w:val="en-US"/>
+        </w:rPr>
+        <w:t xml:space="preserve">: </w:t>
+      </w:r>
+      <w:proofErr w:type="spellStart"/>
+      <w:r>
+        <w:rPr>
+          <w:lang w:val="en-US"/>
+        </w:rPr>
+        <w:t>QueueController</w:t>
+      </w:r>
+      <w:proofErr w:type="spellEnd"/>
+      <w:r>
+        <w:rPr>
+          <w:lang w:val="en-US"/>
+        </w:rPr>
+        <w:t xml:space="preserve"> class for monitoring queues</w:t>
+      </w:r>
+      <w:bookmarkEnd w:id="9"/>
+    </w:p>
+    <w:p>
+      <w:pPr>
+        <w:keepNext/>
+        <w:tabs>
+          <w:tab w:val="left" w:pos="2100"/>
+        </w:tabs>
+        <w:jc w:val="center"/>
       </w:pPr>
       <w:r>
         <w:rPr>
@@ -2803,7 +3803,7 @@
                     <pic:cNvPicPr/>
                   </pic:nvPicPr>
                   <pic:blipFill>
-                    <a:blip r:embed="rId6"/>
+                    <a:blip r:embed="rId12"/>
                     <a:stretch>
                       <a:fillRect/>
                     </a:stretch>
@@ -2829,57 +3829,38 @@
         <w:pStyle w:val="Caption"/>
         <w:jc w:val="center"/>
         <w:rPr>
-          <w:rFonts w:cstheme="minorHAnsi"/>
-          <w:color w:val="auto"/>
-          <w:lang w:val="en-US"/>
+          <w:rFonts w:asciiTheme="majorHAnsi" w:hAnsiTheme="majorHAnsi" w:cstheme="majorHAnsi"/>
         </w:rPr>
       </w:pPr>
-      <w:bookmarkStart w:id="4" w:name="_Toc73398205"/>
-      <w:r>
-        <w:rPr>
-          <w:rFonts w:cstheme="minorHAnsi"/>
-        </w:rPr>
+      <w:bookmarkStart w:id="10" w:name="_Toc73457775"/>
+      <w:r>
         <w:t xml:space="preserve">Figure </w:t>
       </w:r>
       <w:r>
-        <w:rPr>
-          <w:rFonts w:cstheme="minorHAnsi"/>
-        </w:rPr>
         <w:fldChar w:fldCharType="begin"/>
       </w:r>
       <w:r>
-        <w:rPr>
-          <w:rFonts w:cstheme="minorHAnsi"/>
-        </w:rPr>
         <w:instrText xml:space="preserve"> SEQ Figure \* ARABIC </w:instrText>
       </w:r>
       <w:r>
-        <w:rPr>
-          <w:rFonts w:cstheme="minorHAnsi"/>
-        </w:rPr>
         <w:fldChar w:fldCharType="separate"/>
       </w:r>
       <w:r>
         <w:rPr>
-          <w:rFonts w:cstheme="minorHAnsi"/>
           <w:noProof/>
         </w:rPr>
-        <w:t>1</w:t>
-      </w:r>
-      <w:r>
-        <w:rPr>
-          <w:rFonts w:cstheme="minorHAnsi"/>
-        </w:rPr>
+        <w:t>7</w:t>
+      </w:r>
+      <w:r>
         <w:fldChar w:fldCharType="end"/>
       </w:r>
       <w:r>
         <w:rPr>
-          <w:rFonts w:cstheme="minorHAnsi"/>
-          <w:lang w:val="en-US"/>
-        </w:rPr>
-        <w:t>: The Game Mode screen when waiting for a new game, with the buttons disabled to prevent improper messages</w:t>
-      </w:r>
-      <w:bookmarkEnd w:id="4"/>
+          <w:lang w:val="en-US"/>
+        </w:rPr>
+        <w:t>: The client waiting for a match, with all buttons disabled for preventing improper behaviors</w:t>
+      </w:r>
+      <w:bookmarkEnd w:id="10"/>
     </w:p>
     <w:p>
       <w:pPr>
@@ -3858,7 +4839,25 @@
           <w:szCs w:val="24"/>
           <w:lang w:val="en-US"/>
         </w:rPr>
-        <w:t>is automatically generated by the server when it founds a match for 2 players. Some information of the opponent is also included in the message to display on the client side. player_1 field indicates player that will take an X and goes first in the match.</w:t>
+        <w:t xml:space="preserve">is automatically generated by the server when it founds a match for 2 players. Some information of the opponent is also included in the message to display on the client side. </w:t>
+      </w:r>
+      <w:r>
+        <w:rPr>
+          <w:rFonts w:ascii="Courier New" w:hAnsi="Courier New" w:cs="Courier New"/>
+          <w:sz w:val="24"/>
+          <w:szCs w:val="24"/>
+          <w:lang w:val="en-US"/>
+        </w:rPr>
+        <w:t>player_1</w:t>
+      </w:r>
+      <w:r>
+        <w:rPr>
+          <w:rFonts w:asciiTheme="majorHAnsi" w:hAnsiTheme="majorHAnsi" w:cstheme="majorHAnsi"/>
+          <w:sz w:val="24"/>
+          <w:szCs w:val="24"/>
+          <w:lang w:val="en-US"/>
+        </w:rPr>
+        <w:t xml:space="preserve"> field indicates player that will take an X and goes first in the match.</w:t>
       </w:r>
     </w:p>
     <w:p>
@@ -3974,7 +4973,7 @@
           <w:lang w:val="en-US"/>
         </w:rPr>
       </w:pPr>
-      <w:bookmarkStart w:id="5" w:name="_Toc73398228"/>
+      <w:bookmarkStart w:id="11" w:name="_Toc73398228"/>
       <w:r>
         <w:rPr>
           <w:rFonts w:cstheme="majorHAnsi"/>
@@ -3986,7 +4985,7 @@
         <w:lastRenderedPageBreak/>
         <w:t>In-game moves</w:t>
       </w:r>
-      <w:bookmarkEnd w:id="5"/>
+      <w:bookmarkEnd w:id="11"/>
     </w:p>
     <w:p>
       <w:pPr>
@@ -5005,7 +6004,7 @@
                     </pic:cNvPicPr>
                   </pic:nvPicPr>
                   <pic:blipFill>
-                    <a:blip r:embed="rId7">
+                    <a:blip r:embed="rId13">
                       <a:extLst>
                         <a:ext uri="{28A0092B-C50C-407E-A947-70E740481C1C}">
                           <a14:useLocalDpi xmlns:a14="http://schemas.microsoft.com/office/drawing/2010/main" val="0"/>
@@ -5036,70 +6035,6 @@
           </wp:inline>
         </w:drawing>
       </w:r>
-    </w:p>
-    <w:p>
-      <w:pPr>
-        <w:pStyle w:val="Caption"/>
-        <w:jc w:val="center"/>
-        <w:rPr>
-          <w:rFonts w:cstheme="minorHAnsi"/>
-        </w:rPr>
-      </w:pPr>
-      <w:bookmarkStart w:id="6" w:name="_Toc73398206"/>
-      <w:r>
-        <w:rPr>
-          <w:rFonts w:cstheme="minorHAnsi"/>
-        </w:rPr>
-        <w:t xml:space="preserve">Figure </w:t>
-      </w:r>
-      <w:r>
-        <w:rPr>
-          <w:rFonts w:cstheme="minorHAnsi"/>
-        </w:rPr>
-        <w:fldChar w:fldCharType="begin"/>
-      </w:r>
-      <w:r>
-        <w:rPr>
-          <w:rFonts w:cstheme="minorHAnsi"/>
-        </w:rPr>
-        <w:instrText xml:space="preserve"> SEQ Figure \* ARABIC </w:instrText>
-      </w:r>
-      <w:r>
-        <w:rPr>
-          <w:rFonts w:cstheme="minorHAnsi"/>
-        </w:rPr>
-        <w:fldChar w:fldCharType="separate"/>
-      </w:r>
-      <w:r>
-        <w:rPr>
-          <w:rFonts w:cstheme="minorHAnsi"/>
-          <w:noProof/>
-        </w:rPr>
-        <w:t>2</w:t>
-      </w:r>
-      <w:r>
-        <w:rPr>
-          <w:rFonts w:cstheme="minorHAnsi"/>
-        </w:rPr>
-        <w:fldChar w:fldCharType="end"/>
-      </w:r>
-      <w:r>
-        <w:rPr>
-          <w:rFonts w:cstheme="minorHAnsi"/>
-          <w:lang w:val="en-US"/>
-        </w:rPr>
-        <w:t>: A game with that has reached the final state</w:t>
-      </w:r>
-      <w:bookmarkEnd w:id="6"/>
-    </w:p>
-    <w:p>
-      <w:pPr>
-        <w:jc w:val="center"/>
-        <w:rPr>
-          <w:rFonts w:asciiTheme="majorHAnsi" w:hAnsiTheme="majorHAnsi" w:cstheme="majorHAnsi"/>
-          <w:lang w:val="en-US"/>
-        </w:rPr>
-      </w:pPr>
       <w:r>
         <w:rPr>
           <w:rFonts w:asciiTheme="majorHAnsi" w:hAnsiTheme="majorHAnsi" w:cstheme="majorHAnsi"/>
@@ -5119,7 +6054,7 @@
           <w:lang w:val="en-US"/>
         </w:rPr>
       </w:pPr>
-      <w:bookmarkStart w:id="7" w:name="_Toc73398229"/>
+      <w:bookmarkStart w:id="12" w:name="_Toc73398229"/>
       <w:r>
         <w:rPr>
           <w:rFonts w:cstheme="majorHAnsi"/>
@@ -5131,7 +6066,7 @@
         <w:lastRenderedPageBreak/>
         <w:t>In-game logic</w:t>
       </w:r>
-      <w:bookmarkEnd w:id="7"/>
+      <w:bookmarkEnd w:id="12"/>
       <w:r>
         <w:rPr>
           <w:rFonts w:cstheme="majorHAnsi"/>
@@ -5693,53 +6628,96 @@
           <w:lang w:val="en-US"/>
         </w:rPr>
       </w:pPr>
-      <w:r>
-        <w:rPr>
-          <w:rFonts w:asciiTheme="majorHAnsi" w:hAnsiTheme="majorHAnsi" w:cstheme="majorHAnsi"/>
-          <w:sz w:val="24"/>
-          <w:szCs w:val="24"/>
-          <w:lang w:val="en-US"/>
-        </w:rPr>
-        <w:t xml:space="preserve">The </w:t>
-      </w:r>
-      <w:r>
-        <w:rPr>
-          <w:rFonts w:ascii="Courier New" w:hAnsi="Courier New" w:cs="Courier New"/>
-          <w:sz w:val="24"/>
-          <w:szCs w:val="24"/>
-          <w:lang w:val="en-US"/>
-        </w:rPr>
-        <w:t>username</w:t>
-      </w:r>
-      <w:r>
-        <w:rPr>
-          <w:rFonts w:asciiTheme="majorHAnsi" w:hAnsiTheme="majorHAnsi" w:cstheme="majorHAnsi"/>
-          <w:sz w:val="24"/>
-          <w:szCs w:val="24"/>
-          <w:lang w:val="en-US"/>
-        </w:rPr>
-        <w:t xml:space="preserve"> field is for indicating who is requesting the information of the game with the </w:t>
-      </w:r>
-      <w:proofErr w:type="spellStart"/>
-      <w:r>
-        <w:rPr>
-          <w:rFonts w:ascii="Courier New" w:hAnsi="Courier New" w:cs="Courier New"/>
-          <w:sz w:val="24"/>
-          <w:szCs w:val="24"/>
-          <w:lang w:val="en-US"/>
-        </w:rPr>
-        <w:t>match_id</w:t>
-      </w:r>
-      <w:proofErr w:type="spellEnd"/>
-      <w:r>
-        <w:rPr>
-          <w:rFonts w:asciiTheme="majorHAnsi" w:hAnsiTheme="majorHAnsi" w:cstheme="majorHAnsi"/>
-          <w:sz w:val="24"/>
-          <w:szCs w:val="24"/>
-          <w:lang w:val="en-US"/>
-        </w:rPr>
-        <w:t>. Both players will continuously switch between sending state and listen state for forwarding and retrieving data of the game.</w:t>
-      </w:r>
+    </w:p>
+    <w:p>
+      <w:pPr>
+        <w:keepNext/>
+        <w:tabs>
+          <w:tab w:val="left" w:pos="2100"/>
+        </w:tabs>
+        <w:jc w:val="center"/>
+      </w:pPr>
+      <w:r>
+        <w:rPr>
+          <w:noProof/>
+        </w:rPr>
+        <w:drawing>
+          <wp:inline distT="0" distB="0" distL="0" distR="0" wp14:anchorId="11CEDA8C" wp14:editId="47A2F862">
+            <wp:extent cx="5305425" cy="2886075"/>
+            <wp:effectExtent l="0" t="0" r="9525" b="9525"/>
+            <wp:docPr id="14" name="Picture 14"/>
+            <wp:cNvGraphicFramePr>
+              <a:graphicFrameLocks xmlns:a="http://schemas.openxmlformats.org/drawingml/2006/main" noChangeAspect="1"/>
+            </wp:cNvGraphicFramePr>
+            <a:graphic xmlns:a="http://schemas.openxmlformats.org/drawingml/2006/main">
+              <a:graphicData uri="http://schemas.openxmlformats.org/drawingml/2006/picture">
+                <pic:pic xmlns:pic="http://schemas.openxmlformats.org/drawingml/2006/picture">
+                  <pic:nvPicPr>
+                    <pic:cNvPr id="1" name=""/>
+                    <pic:cNvPicPr/>
+                  </pic:nvPicPr>
+                  <pic:blipFill>
+                    <a:blip r:embed="rId14"/>
+                    <a:stretch>
+                      <a:fillRect/>
+                    </a:stretch>
+                  </pic:blipFill>
+                  <pic:spPr>
+                    <a:xfrm>
+                      <a:off x="0" y="0"/>
+                      <a:ext cx="5305425" cy="2886075"/>
+                    </a:xfrm>
+                    <a:prstGeom prst="rect">
+                      <a:avLst/>
+                    </a:prstGeom>
+                  </pic:spPr>
+                </pic:pic>
+              </a:graphicData>
+            </a:graphic>
+          </wp:inline>
+        </w:drawing>
+      </w:r>
+    </w:p>
+    <w:p>
+      <w:pPr>
+        <w:pStyle w:val="Caption"/>
+        <w:jc w:val="center"/>
+        <w:rPr>
+          <w:rFonts w:asciiTheme="majorHAnsi" w:hAnsiTheme="majorHAnsi" w:cstheme="majorHAnsi"/>
+          <w:sz w:val="24"/>
+          <w:szCs w:val="24"/>
+          <w:lang w:val="en-US"/>
+        </w:rPr>
+      </w:pPr>
+      <w:bookmarkStart w:id="13" w:name="_Toc73457776"/>
+      <w:r>
+        <w:t xml:space="preserve">Figure </w:t>
+      </w:r>
+      <w:r>
+        <w:fldChar w:fldCharType="begin"/>
+      </w:r>
+      <w:r>
+        <w:instrText xml:space="preserve"> SEQ Figure \* ARABIC </w:instrText>
+      </w:r>
+      <w:r>
+        <w:fldChar w:fldCharType="separate"/>
+      </w:r>
+      <w:r>
+        <w:rPr>
+          <w:noProof/>
+        </w:rPr>
+        <w:t>8</w:t>
+      </w:r>
+      <w:r>
+        <w:fldChar w:fldCharType="end"/>
+      </w:r>
+      <w:r>
+        <w:rPr>
+          <w:lang w:val="en-US"/>
+        </w:rPr>
+        <w:t>: Structure of a Move object that stores information of players' moves in a match</w:t>
+      </w:r>
+      <w:bookmarkEnd w:id="13"/>
     </w:p>
     <w:p>
       <w:pPr>
@@ -5760,7 +6738,46 @@
           <w:szCs w:val="24"/>
           <w:lang w:val="en-US"/>
         </w:rPr>
-        <w:t>After receiving the message containing information of the most recently placed move, client will first get the information of the valid field to check if it can be accepted on both sides. Then, it examines the result field to see if the move drives the game to the end. If it does, a notification will show up, the game board is frozen to prevent users from placing any further moves, then the clients will take players back to the Game mode screen. Otherwise, the information about coordinates of the moves is retrieved to display on the board.</w:t>
+        <w:lastRenderedPageBreak/>
+        <w:t xml:space="preserve">The </w:t>
+      </w:r>
+      <w:r>
+        <w:rPr>
+          <w:rFonts w:ascii="Courier New" w:hAnsi="Courier New" w:cs="Courier New"/>
+          <w:sz w:val="24"/>
+          <w:szCs w:val="24"/>
+          <w:lang w:val="en-US"/>
+        </w:rPr>
+        <w:t>username</w:t>
+      </w:r>
+      <w:r>
+        <w:rPr>
+          <w:rFonts w:asciiTheme="majorHAnsi" w:hAnsiTheme="majorHAnsi" w:cstheme="majorHAnsi"/>
+          <w:sz w:val="24"/>
+          <w:szCs w:val="24"/>
+          <w:lang w:val="en-US"/>
+        </w:rPr>
+        <w:t xml:space="preserve"> field is for indicating who is requesting the information of the game with the </w:t>
+      </w:r>
+      <w:proofErr w:type="spellStart"/>
+      <w:r>
+        <w:rPr>
+          <w:rFonts w:ascii="Courier New" w:hAnsi="Courier New" w:cs="Courier New"/>
+          <w:sz w:val="24"/>
+          <w:szCs w:val="24"/>
+          <w:lang w:val="en-US"/>
+        </w:rPr>
+        <w:t>match_id</w:t>
+      </w:r>
+      <w:proofErr w:type="spellEnd"/>
+      <w:r>
+        <w:rPr>
+          <w:rFonts w:asciiTheme="majorHAnsi" w:hAnsiTheme="majorHAnsi" w:cstheme="majorHAnsi"/>
+          <w:sz w:val="24"/>
+          <w:szCs w:val="24"/>
+          <w:lang w:val="en-US"/>
+        </w:rPr>
+        <w:t>. Both players will continuously switch between sending state and listen state for forwarding and retrieving data of the game.</w:t>
       </w:r>
     </w:p>
     <w:p>
@@ -5782,6 +6799,28 @@
           <w:szCs w:val="24"/>
           <w:lang w:val="en-US"/>
         </w:rPr>
+        <w:t>After receiving the message containing information of the most recently placed move, client will first get the information of the valid field to check if it can be accepted on both sides. Then, it examines the result field to see if the move drives the game to the end. If it does, a notification will show up, the game board is frozen to prevent users from placing any further moves, then the clients will take players back to the Game mode screen. Otherwise, the information about coordinates of the moves is retrieved to display on the board.</w:t>
+      </w:r>
+    </w:p>
+    <w:p>
+      <w:pPr>
+        <w:tabs>
+          <w:tab w:val="left" w:pos="2100"/>
+        </w:tabs>
+        <w:rPr>
+          <w:rFonts w:asciiTheme="majorHAnsi" w:hAnsiTheme="majorHAnsi" w:cstheme="majorHAnsi"/>
+          <w:sz w:val="24"/>
+          <w:szCs w:val="24"/>
+          <w:lang w:val="en-US"/>
+        </w:rPr>
+      </w:pPr>
+      <w:r>
+        <w:rPr>
+          <w:rFonts w:asciiTheme="majorHAnsi" w:hAnsiTheme="majorHAnsi" w:cstheme="majorHAnsi"/>
+          <w:sz w:val="24"/>
+          <w:szCs w:val="24"/>
+          <w:lang w:val="en-US"/>
+        </w:rPr>
         <w:t xml:space="preserve">On the server side, the message is </w:t>
       </w:r>
       <w:r>
@@ -5857,7 +6896,7 @@
           <w:lang w:val="en-US"/>
         </w:rPr>
       </w:pPr>
-      <w:bookmarkStart w:id="8" w:name="_Toc73398230"/>
+      <w:bookmarkStart w:id="14" w:name="_Toc73398230"/>
       <w:r>
         <w:rPr>
           <w:rFonts w:cstheme="majorHAnsi"/>
@@ -5870,7 +6909,7 @@
         <w:lastRenderedPageBreak/>
         <w:t>PART II: LEADERBOARD</w:t>
       </w:r>
-      <w:bookmarkEnd w:id="8"/>
+      <w:bookmarkEnd w:id="14"/>
     </w:p>
     <w:p>
       <w:pPr>
@@ -6611,13 +7650,11 @@
           <w:tab w:val="left" w:pos="2100"/>
         </w:tabs>
         <w:jc w:val="center"/>
-        <w:rPr>
-          <w:rFonts w:asciiTheme="majorHAnsi" w:hAnsiTheme="majorHAnsi" w:cstheme="majorHAnsi"/>
-        </w:rPr>
       </w:pPr>
       <w:r>
         <w:rPr>
           <w:rFonts w:asciiTheme="majorHAnsi" w:hAnsiTheme="majorHAnsi" w:cstheme="majorHAnsi"/>
+          <w:noProof/>
         </w:rPr>
         <w:lastRenderedPageBreak/>
         <w:drawing>
@@ -6650,7 +7687,7 @@
                     </pic:cNvPicPr>
                   </pic:nvPicPr>
                   <pic:blipFill>
-                    <a:blip r:embed="rId8"/>
+                    <a:blip r:embed="rId15"/>
                     <a:stretch>
                       <a:fillRect/>
                     </a:stretch>
@@ -6676,57 +7713,29 @@
         <w:pStyle w:val="Caption"/>
         <w:jc w:val="center"/>
         <w:rPr>
-          <w:rFonts w:ascii="Arial" w:hAnsi="Arial" w:cs="Arial"/>
+          <w:rFonts w:asciiTheme="majorHAnsi" w:hAnsiTheme="majorHAnsi" w:cstheme="majorHAnsi"/>
           <w:color w:val="auto"/>
-          <w:lang w:val="en-US"/>
         </w:rPr>
       </w:pPr>
-      <w:bookmarkStart w:id="9" w:name="_Toc73398207"/>
-      <w:r>
-        <w:rPr>
-          <w:rFonts w:ascii="Arial" w:hAnsi="Arial" w:cs="Arial"/>
-        </w:rPr>
+      <w:bookmarkStart w:id="15" w:name="_Toc73457777"/>
+      <w:r>
         <w:t xml:space="preserve">Figure </w:t>
       </w:r>
-      <w:r>
-        <w:rPr>
-          <w:rFonts w:ascii="Arial" w:hAnsi="Arial" w:cs="Arial"/>
-        </w:rPr>
-        <w:fldChar w:fldCharType="begin"/>
-      </w:r>
-      <w:r>
-        <w:rPr>
-          <w:rFonts w:ascii="Arial" w:hAnsi="Arial" w:cs="Arial"/>
-        </w:rPr>
-        <w:instrText xml:space="preserve"> SEQ Figure \* ARABIC </w:instrText>
-      </w:r>
-      <w:r>
-        <w:rPr>
-          <w:rFonts w:ascii="Arial" w:hAnsi="Arial" w:cs="Arial"/>
-        </w:rPr>
-        <w:fldChar w:fldCharType="separate"/>
-      </w:r>
-      <w:r>
-        <w:rPr>
-          <w:rFonts w:ascii="Arial" w:hAnsi="Arial" w:cs="Arial"/>
-          <w:noProof/>
-        </w:rPr>
-        <w:t>3</w:t>
-      </w:r>
-      <w:r>
-        <w:rPr>
-          <w:rFonts w:ascii="Arial" w:hAnsi="Arial" w:cs="Arial"/>
-        </w:rPr>
-        <w:fldChar w:fldCharType="end"/>
-      </w:r>
-      <w:r>
-        <w:rPr>
-          <w:rFonts w:ascii="Arial" w:hAnsi="Arial" w:cs="Arial"/>
-          <w:lang w:val="en-US"/>
-        </w:rPr>
-        <w:t>: Leaderboard example</w:t>
-      </w:r>
-      <w:bookmarkEnd w:id="9"/>
+      <w:fldSimple w:instr=" SEQ Figure \* ARABIC ">
+        <w:r>
+          <w:rPr>
+            <w:noProof/>
+          </w:rPr>
+          <w:t>9</w:t>
+        </w:r>
+      </w:fldSimple>
+      <w:r>
+        <w:rPr>
+          <w:lang w:val="en-US"/>
+        </w:rPr>
+        <w:t>: The leaderboard example</w:t>
+      </w:r>
+      <w:bookmarkEnd w:id="15"/>
     </w:p>
     <w:sectPr>
       <w:pgSz w:w="12240" w:h="15840"/>
@@ -7184,6 +8193,7 @@
   <w:style w:type="character" w:default="1" w:styleId="DefaultParagraphFont">
     <w:name w:val="Default Paragraph Font"/>
     <w:uiPriority w:val="1"/>
+    <w:semiHidden/>
     <w:unhideWhenUsed/>
   </w:style>
   <w:style w:type="table" w:default="1" w:styleId="TableNormal">

</xml_diff>